<commit_message>
Updated the UI section for Authentication
</commit_message>
<xml_diff>
--- a/Documents/amznStore Specification.docx
+++ b/Documents/amznStore Specification.docx
@@ -6602,7 +6602,54 @@
           <w:szCs w:val="24"/>
           <w:lang w:val="en-US"/>
         </w:rPr>
-        <w:t>npm install react-currency-format --save</w:t>
+        <w:t xml:space="preserve">npm install react-currency-format </w:t>
+      </w:r>
+      <w:r>
+        <w:rPr>
+          <w:rFonts w:cstheme="minorHAnsi"/>
+          <w:sz w:val="24"/>
+          <w:szCs w:val="24"/>
+          <w:lang w:val="en-US"/>
+        </w:rPr>
+        <w:t>–</w:t>
+      </w:r>
+      <w:r>
+        <w:rPr>
+          <w:rFonts w:cstheme="minorHAnsi"/>
+          <w:sz w:val="24"/>
+          <w:szCs w:val="24"/>
+          <w:lang w:val="en-US"/>
+        </w:rPr>
+        <w:t>save</w:t>
+      </w:r>
+    </w:p>
+    <w:p>
+      <w:pPr>
+        <w:spacing w:after="0"/>
+        <w:rPr>
+          <w:rFonts w:cstheme="minorHAnsi"/>
+          <w:sz w:val="24"/>
+          <w:szCs w:val="24"/>
+          <w:lang w:val="en-US"/>
+        </w:rPr>
+      </w:pPr>
+      <w:r>
+        <w:rPr>
+          <w:rFonts w:cstheme="minorHAnsi"/>
+          <w:sz w:val="24"/>
+          <w:szCs w:val="24"/>
+          <w:lang w:val="en-US"/>
+        </w:rPr>
+        <w:t>npm install</w:t>
+      </w:r>
+      <w:r>
+        <w:rPr>
+          <w:rFonts w:cstheme="minorHAnsi"/>
+          <w:sz w:val="24"/>
+          <w:szCs w:val="24"/>
+          <w:lang w:val="en-US"/>
+        </w:rPr>
+        <w:t xml:space="preserve"> immer</w:t>
       </w:r>
     </w:p>
     <w:sectPr>

</xml_diff>